<commit_message>
Updated links in document
</commit_message>
<xml_diff>
--- a/Château Kebob.docx
+++ b/Château Kebob.docx
@@ -3269,16 +3269,7 @@
                 <w:rFonts w:ascii="Calibri" w:hAnsi="Calibri" w:cs="Arial"/>
                 <w:i/>
               </w:rPr>
-              <w:t>Lo</w:t>
-            </w:r>
-            <w:bookmarkStart w:id="11" w:name="_GoBack"/>
-            <w:bookmarkEnd w:id="11"/>
-            <w:r>
-              <w:rPr>
-                <w:rFonts w:ascii="Calibri" w:hAnsi="Calibri" w:cs="Arial"/>
-                <w:i/>
-              </w:rPr>
-              <w:t>gFilePath</w:t>
+              <w:t>LogFilePath</w:t>
             </w:r>
             <w:proofErr w:type="spellEnd"/>
             <w:r>
@@ -5104,152 +5095,152 @@
       <w:pPr>
         <w:pStyle w:val="Heading1"/>
       </w:pPr>
-      <w:bookmarkStart w:id="12" w:name="_Toc275179792"/>
-      <w:bookmarkStart w:id="13" w:name="_Toc354523095"/>
+      <w:bookmarkStart w:id="11" w:name="_Toc275179792"/>
+      <w:bookmarkStart w:id="12" w:name="_Toc354523095"/>
       <w:r>
         <w:t>Solution Deployment</w:t>
       </w:r>
+      <w:bookmarkEnd w:id="11"/>
       <w:bookmarkEnd w:id="12"/>
+    </w:p>
+    <w:p>
+      <w:pPr>
+        <w:pStyle w:val="Heading2"/>
+      </w:pPr>
+      <w:bookmarkStart w:id="13" w:name="_Toc213078356"/>
+      <w:bookmarkStart w:id="14" w:name="_Toc275179793"/>
+      <w:bookmarkStart w:id="15" w:name="_Toc354523096"/>
+      <w:r>
+        <w:t>Big Data Audit Project</w:t>
+      </w:r>
       <w:bookmarkEnd w:id="13"/>
-    </w:p>
-    <w:p>
-      <w:pPr>
-        <w:pStyle w:val="Heading2"/>
-      </w:pPr>
-      <w:bookmarkStart w:id="14" w:name="_Toc213078356"/>
-      <w:bookmarkStart w:id="15" w:name="_Toc275179793"/>
-      <w:bookmarkStart w:id="16" w:name="_Toc354523096"/>
-      <w:r>
-        <w:t>Big Data Audit Project</w:t>
-      </w:r>
       <w:bookmarkEnd w:id="14"/>
       <w:bookmarkEnd w:id="15"/>
+    </w:p>
+    <w:p>
+      <w:pPr>
+        <w:pStyle w:val="NoSpacing"/>
+        <w:rPr>
+          <w:rFonts w:cs="Arial"/>
+        </w:rPr>
+      </w:pPr>
+      <w:r>
+        <w:rPr>
+          <w:rFonts w:cs="Arial"/>
+        </w:rPr>
+        <w:t xml:space="preserve">This project was a collaboration between </w:t>
+      </w:r>
+      <w:r>
+        <w:rPr>
+          <w:rFonts w:cs="Arial"/>
+        </w:rPr>
+        <w:t xml:space="preserve">Ayad Shammout (SQL &amp; BI Consultant) </w:t>
+      </w:r>
+      <w:r>
+        <w:rPr>
+          <w:rFonts w:cs="Arial"/>
+        </w:rPr>
+        <w:t xml:space="preserve">and </w:t>
+      </w:r>
+      <w:r>
+        <w:rPr>
+          <w:rFonts w:cs="Arial"/>
+        </w:rPr>
+        <w:t>Denny Lee (</w:t>
+      </w:r>
+      <w:r>
+        <w:rPr>
+          <w:rFonts w:cs="Arial"/>
+        </w:rPr>
+        <w:t xml:space="preserve">SQL </w:t>
+      </w:r>
+      <w:r>
+        <w:rPr>
+          <w:rFonts w:cs="Arial"/>
+        </w:rPr>
+        <w:t xml:space="preserve">BI Product Team). </w:t>
+      </w:r>
+      <w:r>
+        <w:rPr>
+          <w:rFonts w:cs="Arial"/>
+        </w:rPr>
+        <w:t>The goal was to create a working template of an end-to-end audit project that obtains the audit logs, trans</w:t>
+      </w:r>
+      <w:r>
+        <w:rPr>
+          <w:rFonts w:cs="Arial"/>
+        </w:rPr>
+        <w:t xml:space="preserve">forms the data, loads the data into HDInsight storage, and build PowerPivot and Power View reports. </w:t>
+      </w:r>
+      <w:r>
+        <w:rPr>
+          <w:rFonts w:cs="Arial"/>
+        </w:rPr>
+        <w:t xml:space="preserve">For more information, </w:t>
+      </w:r>
+      <w:r>
+        <w:rPr>
+          <w:rFonts w:cs="Arial"/>
+        </w:rPr>
+        <w:t>see</w:t>
+      </w:r>
+      <w:r>
+        <w:rPr>
+          <w:rFonts w:cs="Arial"/>
+        </w:rPr>
+        <w:t xml:space="preserve"> the (to be published) </w:t>
+      </w:r>
+      <w:r>
+        <w:rPr>
+          <w:rFonts w:cs="Arial"/>
+          <w:i/>
+        </w:rPr>
+        <w:t>Audit Project Technical Spotlight</w:t>
+      </w:r>
+      <w:r>
+        <w:rPr>
+          <w:rFonts w:cs="Arial"/>
+        </w:rPr>
+        <w:t>.</w:t>
+      </w:r>
+    </w:p>
+    <w:p>
+      <w:pPr>
+        <w:pStyle w:val="NoSpacing"/>
+        <w:rPr>
+          <w:rFonts w:cs="Arial"/>
+        </w:rPr>
+      </w:pPr>
+    </w:p>
+    <w:p>
+      <w:pPr>
+        <w:pStyle w:val="NoSpacing"/>
+        <w:rPr>
+          <w:rFonts w:cs="Arial"/>
+        </w:rPr>
+      </w:pPr>
+    </w:p>
+    <w:p>
+      <w:pPr>
+        <w:pStyle w:val="Heading3"/>
+      </w:pPr>
+      <w:bookmarkStart w:id="16" w:name="_Toc354523097"/>
+      <w:r>
+        <w:t>Acquir</w:t>
+      </w:r>
+      <w:r>
+        <w:t>e</w:t>
+      </w:r>
+      <w:r>
+        <w:t xml:space="preserve"> </w:t>
+      </w:r>
+      <w:r>
+        <w:t xml:space="preserve">the </w:t>
+      </w:r>
+      <w:r>
+        <w:t>Solution</w:t>
+      </w:r>
       <w:bookmarkEnd w:id="16"/>
-    </w:p>
-    <w:p>
-      <w:pPr>
-        <w:pStyle w:val="NoSpacing"/>
-        <w:rPr>
-          <w:rFonts w:cs="Arial"/>
-        </w:rPr>
-      </w:pPr>
-      <w:r>
-        <w:rPr>
-          <w:rFonts w:cs="Arial"/>
-        </w:rPr>
-        <w:t xml:space="preserve">This project was a collaboration between </w:t>
-      </w:r>
-      <w:r>
-        <w:rPr>
-          <w:rFonts w:cs="Arial"/>
-        </w:rPr>
-        <w:t xml:space="preserve">Ayad Shammout (SQL &amp; BI Consultant) </w:t>
-      </w:r>
-      <w:r>
-        <w:rPr>
-          <w:rFonts w:cs="Arial"/>
-        </w:rPr>
-        <w:t xml:space="preserve">and </w:t>
-      </w:r>
-      <w:r>
-        <w:rPr>
-          <w:rFonts w:cs="Arial"/>
-        </w:rPr>
-        <w:t>Denny Lee (</w:t>
-      </w:r>
-      <w:r>
-        <w:rPr>
-          <w:rFonts w:cs="Arial"/>
-        </w:rPr>
-        <w:t xml:space="preserve">SQL </w:t>
-      </w:r>
-      <w:r>
-        <w:rPr>
-          <w:rFonts w:cs="Arial"/>
-        </w:rPr>
-        <w:t xml:space="preserve">BI Product Team). </w:t>
-      </w:r>
-      <w:r>
-        <w:rPr>
-          <w:rFonts w:cs="Arial"/>
-        </w:rPr>
-        <w:t>The goal was to create a working template of an end-to-end audit project that obtains the audit logs, trans</w:t>
-      </w:r>
-      <w:r>
-        <w:rPr>
-          <w:rFonts w:cs="Arial"/>
-        </w:rPr>
-        <w:t xml:space="preserve">forms the data, loads the data into HDInsight storage, and build PowerPivot and Power View reports. </w:t>
-      </w:r>
-      <w:r>
-        <w:rPr>
-          <w:rFonts w:cs="Arial"/>
-        </w:rPr>
-        <w:t xml:space="preserve">For more information, </w:t>
-      </w:r>
-      <w:r>
-        <w:rPr>
-          <w:rFonts w:cs="Arial"/>
-        </w:rPr>
-        <w:t>see</w:t>
-      </w:r>
-      <w:r>
-        <w:rPr>
-          <w:rFonts w:cs="Arial"/>
-        </w:rPr>
-        <w:t xml:space="preserve"> the (to be published) </w:t>
-      </w:r>
-      <w:r>
-        <w:rPr>
-          <w:rFonts w:cs="Arial"/>
-          <w:i/>
-        </w:rPr>
-        <w:t>Audit Project Technical Spotlight</w:t>
-      </w:r>
-      <w:r>
-        <w:rPr>
-          <w:rFonts w:cs="Arial"/>
-        </w:rPr>
-        <w:t>.</w:t>
-      </w:r>
-    </w:p>
-    <w:p>
-      <w:pPr>
-        <w:pStyle w:val="NoSpacing"/>
-        <w:rPr>
-          <w:rFonts w:cs="Arial"/>
-        </w:rPr>
-      </w:pPr>
-    </w:p>
-    <w:p>
-      <w:pPr>
-        <w:pStyle w:val="NoSpacing"/>
-        <w:rPr>
-          <w:rFonts w:cs="Arial"/>
-        </w:rPr>
-      </w:pPr>
-    </w:p>
-    <w:p>
-      <w:pPr>
-        <w:pStyle w:val="Heading3"/>
-      </w:pPr>
-      <w:bookmarkStart w:id="17" w:name="_Toc354523097"/>
-      <w:r>
-        <w:t>Acquir</w:t>
-      </w:r>
-      <w:r>
-        <w:t>e</w:t>
-      </w:r>
-      <w:r>
-        <w:t xml:space="preserve"> </w:t>
-      </w:r>
-      <w:r>
-        <w:t xml:space="preserve">the </w:t>
-      </w:r>
-      <w:r>
-        <w:t>Solution</w:t>
-      </w:r>
-      <w:bookmarkEnd w:id="17"/>
     </w:p>
     <w:p>
       <w:pPr>
@@ -5412,6 +5403,8 @@
           <w:rFonts w:cs="Arial"/>
         </w:rPr>
       </w:pPr>
+      <w:bookmarkStart w:id="17" w:name="_GoBack"/>
+      <w:bookmarkEnd w:id="17"/>
     </w:p>
     <w:p>
       <w:pPr>
@@ -5509,6 +5502,43 @@
     </w:p>
     <w:p>
       <w:pPr>
+        <w:rPr>
+          <w:rFonts w:cs="Arial"/>
+        </w:rPr>
+      </w:pPr>
+      <w:r>
+        <w:rPr>
+          <w:rFonts w:cs="Arial"/>
+        </w:rPr>
+        <w:t xml:space="preserve">To obtain the solution, please go to </w:t>
+      </w:r>
+      <w:hyperlink r:id="rId15" w:history="1">
+        <w:r>
+          <w:rPr>
+            <w:rStyle w:val="Hyperlink"/>
+            <w:rFonts w:cs="Arial"/>
+          </w:rPr>
+          <w:t xml:space="preserve">Project Château Kebob </w:t>
+        </w:r>
+        <w:proofErr w:type="spellStart"/>
+        <w:r>
+          <w:rPr>
+            <w:rStyle w:val="Hyperlink"/>
+            <w:rFonts w:cs="Arial"/>
+          </w:rPr>
+          <w:t>github</w:t>
+        </w:r>
+        <w:proofErr w:type="spellEnd"/>
+      </w:hyperlink>
+      <w:r>
+        <w:rPr>
+          <w:rFonts w:cs="Arial"/>
+        </w:rPr>
+        <w:t>.</w:t>
+      </w:r>
+    </w:p>
+    <w:p>
+      <w:pPr>
         <w:spacing w:after="0" w:line="240" w:lineRule="auto"/>
         <w:textAlignment w:val="center"/>
         <w:rPr>
@@ -5568,47 +5598,24 @@
         </w:rPr>
         <w:t xml:space="preserve">The utility can be downloaded from </w:t>
       </w:r>
-      <w:commentRangeStart w:id="18"/>
-      <w:r>
-        <w:fldChar w:fldCharType="begin"/>
-      </w:r>
-      <w:r>
-        <w:instrText xml:space="preserve"> HYPERLINK "https://github.com/downloads/WindowsAzure/azure-sdk-downloads/AzCopy.zip" </w:instrText>
-      </w:r>
-      <w:r>
-        <w:fldChar w:fldCharType="separate"/>
-      </w:r>
-      <w:r>
-        <w:rPr>
-          <w:color w:val="0000FF"/>
-          <w:u w:val="single"/>
-          <w:lang w:val="en"/>
-        </w:rPr>
-        <w:t>Github</w:t>
-      </w:r>
-      <w:r>
-        <w:rPr>
-          <w:color w:val="0000FF"/>
-          <w:u w:val="single"/>
-          <w:lang w:val="en"/>
-        </w:rPr>
-        <w:t>.</w:t>
-      </w:r>
-      <w:r>
-        <w:rPr>
-          <w:color w:val="0000FF"/>
-          <w:u w:val="single"/>
-          <w:lang w:val="en"/>
-        </w:rPr>
-        <w:fldChar w:fldCharType="end"/>
-      </w:r>
-      <w:commentRangeEnd w:id="18"/>
-      <w:r>
-        <w:rPr>
-          <w:rStyle w:val="CommentReference"/>
-        </w:rPr>
-        <w:commentReference w:id="18"/>
-      </w:r>
+      <w:hyperlink r:id="rId16" w:history="1">
+        <w:r>
+          <w:rPr>
+            <w:color w:val="0000FF"/>
+            <w:u w:val="single"/>
+            <w:lang w:val="en"/>
+          </w:rPr>
+          <w:t>Github</w:t>
+        </w:r>
+        <w:r>
+          <w:rPr>
+            <w:color w:val="0000FF"/>
+            <w:u w:val="single"/>
+            <w:lang w:val="en"/>
+          </w:rPr>
+          <w:t>.</w:t>
+        </w:r>
+      </w:hyperlink>
     </w:p>
     <w:p>
       <w:pPr>
@@ -5622,7 +5629,7 @@
       <w:pPr>
         <w:pStyle w:val="Heading3"/>
       </w:pPr>
-      <w:bookmarkStart w:id="19" w:name="_Toc354523098"/>
+      <w:bookmarkStart w:id="18" w:name="_Toc354523098"/>
       <w:r>
         <w:t>Create the SQLAudit</w:t>
       </w:r>
@@ -5638,7 +5645,7 @@
       <w:r>
         <w:t>atabase</w:t>
       </w:r>
-      <w:bookmarkEnd w:id="19"/>
+      <w:bookmarkEnd w:id="18"/>
     </w:p>
     <w:p>
       <w:pPr>
@@ -5760,7 +5767,7 @@
       <w:pPr>
         <w:pStyle w:val="Heading3"/>
       </w:pPr>
-      <w:bookmarkStart w:id="20" w:name="_Toc354523099"/>
+      <w:bookmarkStart w:id="19" w:name="_Toc354523099"/>
       <w:r>
         <w:t>Create Hive External Table</w:t>
       </w:r>
@@ -5768,7 +5775,7 @@
         <w:t xml:space="preserve"> </w:t>
       </w:r>
     </w:p>
-    <w:bookmarkEnd w:id="20"/>
+    <w:bookmarkEnd w:id="19"/>
     <w:p>
       <w:pPr>
         <w:pStyle w:val="NoSpacing"/>
@@ -5797,7 +5804,7 @@
       <w:r>
         <w:t xml:space="preserve">SQL like query language.  For more information about Hive, please reference </w:t>
       </w:r>
-      <w:hyperlink r:id="rId16" w:history="1">
+      <w:hyperlink r:id="rId17" w:history="1">
         <w:r>
           <w:rPr>
             <w:rStyle w:val="Hyperlink"/>
@@ -5858,7 +5865,7 @@
       <w:pPr>
         <w:pStyle w:val="Heading3"/>
       </w:pPr>
-      <w:bookmarkStart w:id="21" w:name="_Toc354523100"/>
+      <w:bookmarkStart w:id="20" w:name="_Toc354523100"/>
       <w:r>
         <w:t xml:space="preserve">Install the </w:t>
       </w:r>
@@ -5876,7 +5883,7 @@
       <w:r>
         <w:t>package</w:t>
       </w:r>
-      <w:bookmarkEnd w:id="21"/>
+      <w:bookmarkEnd w:id="20"/>
     </w:p>
     <w:p>
       <w:pPr>
@@ -6045,6 +6052,7 @@
           <w:b/>
           <w:bCs/>
         </w:rPr>
+        <w:lastRenderedPageBreak/>
         <w:t>AuditLogOutputFile</w:t>
       </w:r>
       <w:proofErr w:type="spellEnd"/>
@@ -6094,7 +6102,6 @@
         </w:rPr>
       </w:pPr>
       <w:r>
-        <w:lastRenderedPageBreak/>
         <w:t>Variables:</w:t>
       </w:r>
       <w:r>
@@ -6851,11 +6858,11 @@
       <w:pPr>
         <w:pStyle w:val="Heading1"/>
       </w:pPr>
-      <w:bookmarkStart w:id="22" w:name="_Toc354523101"/>
+      <w:bookmarkStart w:id="21" w:name="_Toc354523101"/>
       <w:r>
         <w:t>Create BI Semantic Data Model</w:t>
       </w:r>
-      <w:bookmarkEnd w:id="22"/>
+      <w:bookmarkEnd w:id="21"/>
     </w:p>
     <w:p>
       <w:r>
@@ -6938,7 +6945,7 @@
       <w:r>
         <w:t xml:space="preserve">. The HiveODBC driver can be downloaded from </w:t>
       </w:r>
-      <w:hyperlink r:id="rId17" w:history="1">
+      <w:hyperlink r:id="rId18" w:history="1">
         <w:r>
           <w:rPr>
             <w:rStyle w:val="Hyperlink"/>
@@ -7017,7 +7024,14 @@
         <w:rPr>
           <w:rFonts w:cs="Arial"/>
         </w:rPr>
-        <w:t>and Analysis Server can connect to Hadoop via Hive Linked Server</w:t>
+        <w:t xml:space="preserve">and Analysis Server can connect to Hadoop via Hive </w:t>
+      </w:r>
+      <w:r>
+        <w:rPr>
+          <w:rFonts w:cs="Arial"/>
+        </w:rPr>
+        <w:lastRenderedPageBreak/>
+        <w:t>Linked Server</w:t>
       </w:r>
       <w:r>
         <w:rPr>
@@ -7046,7 +7060,6 @@
     </w:p>
     <w:p>
       <w:r>
-        <w:lastRenderedPageBreak/>
         <w:t>The following components need to be configured to establish connectivity between a relational SQL Server instance and the Hadoop/Hive data warehouse:</w:t>
       </w:r>
     </w:p>
@@ -7936,11 +7949,11 @@
         </w:numPr>
         <w:ind w:left="720"/>
       </w:pPr>
-      <w:bookmarkStart w:id="23" w:name="_Toc354523102"/>
+      <w:bookmarkStart w:id="22" w:name="_Toc354523102"/>
       <w:r>
         <w:t>To create a connection to a SQLAuditLog Hive database</w:t>
       </w:r>
-      <w:bookmarkEnd w:id="23"/>
+      <w:bookmarkEnd w:id="22"/>
     </w:p>
     <w:p>
       <w:pPr>
@@ -8396,6 +8409,7 @@
           <w:sz w:val="22"/>
           <w:szCs w:val="22"/>
         </w:rPr>
+        <w:lastRenderedPageBreak/>
         <w:t xml:space="preserve">In the </w:t>
       </w:r>
       <w:r>
@@ -8422,17 +8436,7 @@
           <w:sz w:val="22"/>
           <w:szCs w:val="22"/>
         </w:rPr>
-        <w:t xml:space="preserve">Specific </w:t>
-      </w:r>
-      <w:r>
-        <w:rPr>
-          <w:rStyle w:val="label"/>
-          <w:rFonts w:asciiTheme="minorHAnsi" w:hAnsiTheme="minorHAnsi"/>
-          <w:sz w:val="22"/>
-          <w:szCs w:val="22"/>
-        </w:rPr>
-        <w:lastRenderedPageBreak/>
-        <w:t>Windows user name and password</w:t>
+        <w:t>Specific Windows user name and password</w:t>
       </w:r>
       <w:r>
         <w:rPr>
@@ -8554,7 +8558,7 @@
                           </pic:cNvPicPr>
                         </pic:nvPicPr>
                         <pic:blipFill>
-                          <a:blip r:embed="rId18">
+                          <a:blip r:embed="rId19">
                             <a:extLst>
                               <a:ext uri="{28A0092B-C50C-407E-A947-70E740481C1C}">
                                 <a14:useLocalDpi xmlns:a14="http://schemas.microsoft.com/office/drawing/2010/main" val="0"/>
@@ -8628,7 +8632,7 @@
               </w:rPr>
               <w:t xml:space="preserve">Using a Windows user account and password provides the most secure method of connecting to a data source. For more information, see </w:t>
             </w:r>
-            <w:hyperlink r:id="rId19" w:history="1">
+            <w:hyperlink r:id="rId20" w:history="1">
               <w:r>
                 <w:rPr>
                   <w:rStyle w:val="Hyperlink"/>
@@ -9317,7 +9321,7 @@
                     <pic:cNvPicPr/>
                   </pic:nvPicPr>
                   <pic:blipFill>
-                    <a:blip r:embed="rId20"/>
+                    <a:blip r:embed="rId21"/>
                     <a:stretch>
                       <a:fillRect/>
                     </a:stretch>
@@ -9348,6 +9352,7 @@
           <w:sz w:val="18"/>
           <w:szCs w:val="18"/>
         </w:rPr>
+        <w:lastRenderedPageBreak/>
         <w:t>Figure 4</w:t>
       </w:r>
     </w:p>
@@ -9375,7 +9380,6 @@
           <w:sz w:val="22"/>
           <w:szCs w:val="22"/>
         </w:rPr>
-        <w:lastRenderedPageBreak/>
         <w:t>Now the Model is ready to be deployed to SQL Server Analysis Services</w:t>
       </w:r>
       <w:r>
@@ -9399,17 +9403,17 @@
       <w:pPr>
         <w:pStyle w:val="Heading1"/>
       </w:pPr>
-      <w:bookmarkStart w:id="24" w:name="_Toc354523103"/>
+      <w:bookmarkStart w:id="23" w:name="_Toc354523103"/>
       <w:r>
         <w:t>Reporting</w:t>
       </w:r>
-      <w:bookmarkEnd w:id="24"/>
+      <w:bookmarkEnd w:id="23"/>
     </w:p>
     <w:p>
       <w:r>
         <w:t xml:space="preserve">After deploying the BI Semantic Data Model Tabular to SSAS Tabular instance, you can use </w:t>
       </w:r>
-      <w:hyperlink r:id="rId21" w:history="1">
+      <w:hyperlink r:id="rId22" w:history="1">
         <w:r>
           <w:rPr>
             <w:rStyle w:val="Hyperlink"/>
@@ -9460,7 +9464,7 @@
                     </pic:cNvPicPr>
                   </pic:nvPicPr>
                   <pic:blipFill>
-                    <a:blip r:embed="rId22">
+                    <a:blip r:embed="rId23">
                       <a:extLst>
                         <a:ext uri="{28A0092B-C50C-407E-A947-70E740481C1C}">
                           <a14:useLocalDpi xmlns:a14="http://schemas.microsoft.com/office/drawing/2010/main" val="0"/>
@@ -9511,7 +9515,7 @@
                     </pic:cNvPicPr>
                   </pic:nvPicPr>
                   <pic:blipFill>
-                    <a:blip r:embed="rId23">
+                    <a:blip r:embed="rId24">
                       <a:extLst>
                         <a:ext uri="{28A0092B-C50C-407E-A947-70E740481C1C}">
                           <a14:useLocalDpi xmlns:a14="http://schemas.microsoft.com/office/drawing/2010/main" val="0"/>
@@ -9544,12 +9548,11 @@
       <w:pPr>
         <w:pStyle w:val="Heading1"/>
       </w:pPr>
-      <w:bookmarkStart w:id="25" w:name="_Toc354523104"/>
-      <w:r>
-        <w:lastRenderedPageBreak/>
+      <w:bookmarkStart w:id="24" w:name="_Toc354523104"/>
+      <w:r>
         <w:t>Conclusion</w:t>
       </w:r>
-      <w:bookmarkEnd w:id="25"/>
+      <w:bookmarkEnd w:id="24"/>
     </w:p>
     <w:p/>
     <w:p>
@@ -9804,7 +9807,7 @@
     </w:p>
     <w:p/>
     <w:sectPr>
-      <w:footerReference w:type="default" r:id="rId24"/>
+      <w:footerReference w:type="default" r:id="rId25"/>
       <w:pgSz w:w="12240" w:h="15840"/>
       <w:pgMar w:top="1440" w:right="1440" w:bottom="1440" w:left="1440" w:header="720" w:footer="720" w:gutter="0"/>
       <w:pgNumType w:start="0"/>
@@ -9814,27 +9817,6 @@
     </w:sectPr>
   </w:body>
 </w:document>
-</file>
-
-<file path=word/comments.xml><?xml version="1.0" encoding="utf-8"?>
-<w:comments xmlns:wpc="http://schemas.microsoft.com/office/word/2010/wordprocessingCanvas" xmlns:mo="http://schemas.microsoft.com/office/mac/office/2008/main" xmlns:mc="http://schemas.openxmlformats.org/markup-compatibility/2006" xmlns:mv="urn:schemas-microsoft-com:mac:vml" xmlns:o="urn:schemas-microsoft-com:office:office" xmlns:r="http://schemas.openxmlformats.org/officeDocument/2006/relationships" xmlns:m="http://schemas.openxmlformats.org/officeDocument/2006/math" xmlns:v="urn:schemas-microsoft-com:vml" xmlns:wp14="http://schemas.microsoft.com/office/word/2010/wordprocessingDrawing" xmlns:wp="http://schemas.openxmlformats.org/drawingml/2006/wordprocessingDrawing" xmlns:w10="urn:schemas-microsoft-com:office:word" xmlns:w="http://schemas.openxmlformats.org/wordprocessingml/2006/main" xmlns:w14="http://schemas.microsoft.com/office/word/2010/wordml" xmlns:wpg="http://schemas.microsoft.com/office/word/2010/wordprocessingGroup" xmlns:wpi="http://schemas.microsoft.com/office/word/2010/wordprocessingInk" xmlns:wne="http://schemas.microsoft.com/office/word/2006/wordml" xmlns:wps="http://schemas.microsoft.com/office/word/2010/wordprocessingShape" mc:Ignorable="w14 wp14">
-  <w:comment w:id="18" w:author="Ayad Shammout" w:date="2013-05-08T09:50:00Z" w:initials="AS">
-    <w:p>
-      <w:pPr>
-        <w:pStyle w:val="CommentText"/>
-      </w:pPr>
-      <w:r>
-        <w:rPr>
-          <w:rStyle w:val="CommentReference"/>
-        </w:rPr>
-        <w:annotationRef/>
-      </w:r>
-      <w:r>
-        <w:t>Do we need to have the link to our project download page instead of GitHub main site? We need to update the link after you upload the project.</w:t>
-      </w:r>
-    </w:p>
-  </w:comment>
-</w:comments>
 </file>
 
 <file path=word/commentsExtended.xml><?xml version="1.0" encoding="utf-8"?>
@@ -9935,7 +9917,7 @@
                 <w:bCs/>
                 <w:noProof/>
               </w:rPr>
-              <w:t>1</w:t>
+              <w:t>9</w:t>
             </w:r>
             <w:r>
               <w:rPr>
@@ -14928,7 +14910,7 @@
 </file>
 
 <file path=customXml/itemProps3.xml><?xml version="1.0" encoding="utf-8"?>
-<ds:datastoreItem xmlns:ds="http://schemas.openxmlformats.org/officeDocument/2006/customXml" ds:itemID="{F887ECD9-843C-8A4F-9158-08FCEE2DF0D1}">
+<ds:datastoreItem xmlns:ds="http://schemas.openxmlformats.org/officeDocument/2006/customXml" ds:itemID="{62B65EAA-DABC-6C4F-B14E-9E2D6EAB3A33}">
   <ds:schemaRefs>
     <ds:schemaRef ds:uri="http://schemas.openxmlformats.org/officeDocument/2006/bibliography"/>
   </ds:schemaRefs>

</xml_diff>